<commit_message>
Group Project - Penetration Testing Scenario
</commit_message>
<xml_diff>
--- a/Final Report.docx
+++ b/Final Report.docx
@@ -606,6 +606,7 @@
             </mc:AlternateContent>
           </w:r>
         </w:p>
+        <w:bookmarkStart w:id="0" w:name="_Hlk70506584"/>
         <w:p>
           <w:pPr>
             <w:rPr>
@@ -731,7 +732,7 @@
             <mc:AlternateContent>
               <mc:Choice Requires="wps">
                 <w:drawing>
-                  <wp:anchor distT="0" distB="0" distL="114300" distR="114300" simplePos="0" relativeHeight="251661312" behindDoc="0" locked="0" layoutInCell="1" allowOverlap="1" wp14:anchorId="08004A08" wp14:editId="7D03E777">
+                  <wp:anchor distT="0" distB="0" distL="114300" distR="114300" simplePos="0" relativeHeight="251661312" behindDoc="0" locked="0" layoutInCell="1" allowOverlap="1" wp14:anchorId="08004A08" wp14:editId="7E7E4F33">
                     <wp:simplePos x="0" y="0"/>
                     <wp:positionH relativeFrom="margin">
                       <wp:align>center</wp:align>
@@ -927,7 +928,11 @@
               </mc:Choice>
               <mc:Fallback>
                 <w:pict>
-                  <v:shape w14:anchorId="08004A08" id="Text Box 153" o:spid="_x0000_s1028" type="#_x0000_t202" style="position:absolute;margin-left:0;margin-top:443.35pt;width:8in;height:79.5pt;z-index:251661312;visibility:visible;mso-wrap-style:square;mso-width-percent:0;mso-height-percent:0;mso-wrap-distance-left:9pt;mso-wrap-distance-top:0;mso-wrap-distance-right:9pt;mso-wrap-distance-bottom:0;mso-position-horizontal:center;mso-position-horizontal-relative:margin;mso-position-vertical:absolute;mso-position-vertical-relative:page;mso-width-percent:0;mso-height-percent:0;mso-width-relative:page;mso-height-relative:page;v-text-anchor:top" o:gfxdata="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" filled="f" stroked="f" strokeweight=".5pt">
+                  <v:shapetype w14:anchorId="08004A08" id="_x0000_t202" coordsize="21600,21600" o:spt="202" path="m,l,21600r21600,l21600,xe">
+                    <v:stroke joinstyle="miter"/>
+                    <v:path gradientshapeok="t" o:connecttype="rect"/>
+                  </v:shapetype>
+                  <v:shape id="Text Box 153" o:spid="_x0000_s1028" type="#_x0000_t202" style="position:absolute;margin-left:0;margin-top:443.35pt;width:8in;height:79.5pt;z-index:251661312;visibility:visible;mso-wrap-style:square;mso-width-percent:0;mso-height-percent:0;mso-wrap-distance-left:9pt;mso-wrap-distance-top:0;mso-wrap-distance-right:9pt;mso-wrap-distance-bottom:0;mso-position-horizontal:center;mso-position-horizontal-relative:margin;mso-position-vertical:absolute;mso-position-vertical-relative:page;mso-width-percent:0;mso-height-percent:0;mso-width-relative:page;mso-height-relative:page;v-text-anchor:top" o:gfxdata="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" filled="f" stroked="f" strokeweight=".5pt">
                     <v:textbox style="mso-fit-shape-to-text:t" inset="126pt,0,54pt,0">
                       <w:txbxContent>
                         <w:sdt>
@@ -1076,6 +1081,7 @@
         </w:p>
       </w:sdtContent>
     </w:sdt>
+    <w:bookmarkEnd w:id="0" w:displacedByCustomXml="next"/>
     <w:sdt>
       <w:sdtPr>
         <w:rPr>
@@ -2111,7 +2117,7 @@
       <w:pPr>
         <w:pStyle w:val="Heading1"/>
       </w:pPr>
-      <w:bookmarkStart w:id="0" w:name="_Toc70435462"/>
+      <w:bookmarkStart w:id="1" w:name="_Toc70435462"/>
       <w:r>
         <w:rPr>
           <w:b/>
@@ -2126,7 +2132,7 @@
       <w:r>
         <w:t>Executive Summary</w:t>
       </w:r>
-      <w:bookmarkEnd w:id="0"/>
+      <w:bookmarkEnd w:id="1"/>
     </w:p>
     <w:p/>
     <w:p>
@@ -2210,7 +2216,7 @@
           <w:szCs w:val="28"/>
         </w:rPr>
       </w:pPr>
-      <w:bookmarkStart w:id="1" w:name="_Hlk70267375"/>
+      <w:bookmarkStart w:id="2" w:name="_Hlk70267375"/>
       <w:r>
         <w:rPr>
           <w:b/>
@@ -2423,7 +2429,7 @@
         </w:rPr>
         <w:t xml:space="preserve"> purposes.</w:t>
       </w:r>
-      <w:bookmarkEnd w:id="1"/>
+      <w:bookmarkEnd w:id="2"/>
     </w:p>
     <w:p>
       <w:pPr>
@@ -2925,7 +2931,7 @@
       <w:pPr>
         <w:pStyle w:val="Heading1"/>
       </w:pPr>
-      <w:bookmarkStart w:id="2" w:name="_Toc70435463"/>
+      <w:bookmarkStart w:id="3" w:name="_Toc70435463"/>
       <w:r>
         <w:rPr>
           <w:b/>
@@ -2940,7 +2946,7 @@
       <w:r>
         <w:t>Delivered Product</w:t>
       </w:r>
-      <w:bookmarkEnd w:id="2"/>
+      <w:bookmarkEnd w:id="3"/>
     </w:p>
     <w:p/>
     <w:p>
@@ -3006,7 +3012,7 @@
       <w:pPr>
         <w:pStyle w:val="Heading2"/>
       </w:pPr>
-      <w:bookmarkStart w:id="3" w:name="_Toc70435464"/>
+      <w:bookmarkStart w:id="4" w:name="_Toc70435464"/>
       <w:r>
         <w:rPr>
           <w:b/>
@@ -3017,7 +3023,7 @@
       <w:r>
         <w:t xml:space="preserve"> – Must-Have Deliverables</w:t>
       </w:r>
-      <w:bookmarkEnd w:id="3"/>
+      <w:bookmarkEnd w:id="4"/>
     </w:p>
     <w:p>
       <w:pPr>
@@ -3228,7 +3234,7 @@
       <w:pPr>
         <w:pStyle w:val="Heading2"/>
       </w:pPr>
-      <w:bookmarkStart w:id="4" w:name="_Toc70435465"/>
+      <w:bookmarkStart w:id="5" w:name="_Toc70435465"/>
       <w:r>
         <w:rPr>
           <w:b/>
@@ -3239,7 +3245,7 @@
       <w:r>
         <w:t xml:space="preserve"> – Should-Have Deliverables</w:t>
       </w:r>
-      <w:bookmarkEnd w:id="4"/>
+      <w:bookmarkEnd w:id="5"/>
     </w:p>
     <w:p>
       <w:pPr>
@@ -3367,7 +3373,7 @@
       <w:pPr>
         <w:pStyle w:val="Heading2"/>
       </w:pPr>
-      <w:bookmarkStart w:id="5" w:name="_Toc70435466"/>
+      <w:bookmarkStart w:id="6" w:name="_Toc70435466"/>
       <w:r>
         <w:rPr>
           <w:b/>
@@ -3378,7 +3384,7 @@
       <w:r>
         <w:t xml:space="preserve"> – Could-Have Deliverables</w:t>
       </w:r>
-      <w:bookmarkEnd w:id="5"/>
+      <w:bookmarkEnd w:id="6"/>
     </w:p>
     <w:p>
       <w:pPr>
@@ -3523,7 +3529,7 @@
       <w:pPr>
         <w:pStyle w:val="Heading1"/>
       </w:pPr>
-      <w:bookmarkStart w:id="6" w:name="_Toc70435467"/>
+      <w:bookmarkStart w:id="7" w:name="_Toc70435467"/>
       <w:r>
         <w:rPr>
           <w:b/>
@@ -3535,7 +3541,7 @@
       <w:r>
         <w:t>Client Approval</w:t>
       </w:r>
-      <w:bookmarkEnd w:id="6"/>
+      <w:bookmarkEnd w:id="7"/>
     </w:p>
     <w:p/>
     <w:p>
@@ -3818,7 +3824,7 @@
       <w:pPr>
         <w:pStyle w:val="Heading1"/>
       </w:pPr>
-      <w:bookmarkStart w:id="7" w:name="_Toc70435468"/>
+      <w:bookmarkStart w:id="8" w:name="_Toc70435468"/>
       <w:r>
         <w:rPr>
           <w:b/>
@@ -3830,14 +3836,14 @@
       <w:r>
         <w:t>Closing Audit</w:t>
       </w:r>
-      <w:bookmarkEnd w:id="7"/>
+      <w:bookmarkEnd w:id="8"/>
     </w:p>
     <w:p/>
     <w:p>
       <w:pPr>
         <w:pStyle w:val="Heading2"/>
       </w:pPr>
-      <w:bookmarkStart w:id="8" w:name="_Toc70435469"/>
+      <w:bookmarkStart w:id="9" w:name="_Toc70435469"/>
       <w:r>
         <w:rPr>
           <w:b/>
@@ -3851,7 +3857,7 @@
       <w:r>
         <w:t>Team Satisfaction</w:t>
       </w:r>
-      <w:bookmarkEnd w:id="8"/>
+      <w:bookmarkEnd w:id="9"/>
     </w:p>
     <w:p/>
     <w:p/>
@@ -3864,7 +3870,7 @@
       <w:pPr>
         <w:pStyle w:val="Heading2"/>
       </w:pPr>
-      <w:bookmarkStart w:id="9" w:name="_Toc70435470"/>
+      <w:bookmarkStart w:id="10" w:name="_Toc70435470"/>
       <w:r>
         <w:rPr>
           <w:b/>
@@ -3875,7 +3881,7 @@
       <w:r>
         <w:t>– Client Satisfaction</w:t>
       </w:r>
-      <w:bookmarkEnd w:id="9"/>
+      <w:bookmarkEnd w:id="10"/>
     </w:p>
     <w:p>
       <w:pPr>
@@ -3894,7 +3900,7 @@
       <w:pPr>
         <w:pStyle w:val="Heading1"/>
       </w:pPr>
-      <w:bookmarkStart w:id="10" w:name="_Toc70435471"/>
+      <w:bookmarkStart w:id="11" w:name="_Toc70435471"/>
       <w:r>
         <w:rPr>
           <w:b/>
@@ -3906,7 +3912,7 @@
       <w:r>
         <w:t>Lessons Learned</w:t>
       </w:r>
-      <w:bookmarkEnd w:id="10"/>
+      <w:bookmarkEnd w:id="11"/>
     </w:p>
     <w:p>
       <w:pPr>
@@ -3931,7 +3937,7 @@
           <w:bCs/>
         </w:rPr>
       </w:pPr>
-      <w:bookmarkStart w:id="11" w:name="_Toc70435472"/>
+      <w:bookmarkStart w:id="12" w:name="_Toc70435472"/>
       <w:r>
         <w:rPr>
           <w:b/>
@@ -3940,7 +3946,7 @@
         <w:lastRenderedPageBreak/>
         <w:t>Appendices</w:t>
       </w:r>
-      <w:bookmarkEnd w:id="11"/>
+      <w:bookmarkEnd w:id="12"/>
     </w:p>
     <w:p>
       <w:pPr>
@@ -3954,7 +3960,7 @@
       <w:pPr>
         <w:pStyle w:val="Heading2"/>
       </w:pPr>
-      <w:bookmarkStart w:id="12" w:name="_Toc70435473"/>
+      <w:bookmarkStart w:id="13" w:name="_Toc70435473"/>
       <w:r>
         <w:rPr>
           <w:b/>
@@ -3974,7 +3980,7 @@
       <w:r>
         <w:t xml:space="preserve"> Scheme</w:t>
       </w:r>
-      <w:bookmarkEnd w:id="12"/>
+      <w:bookmarkEnd w:id="13"/>
     </w:p>
     <w:p/>
     <w:p>
@@ -3987,7 +3993,15 @@
       </w:r>
       <w:proofErr w:type="spellEnd"/>
       <w:r>
-        <w:t xml:space="preserve"> uses the MoSCoW prioritization technique. This is a four-level scheme that is applied to the requirements that will be attempted during a timebox. The four priority levels are described in the table below.</w:t>
+        <w:t xml:space="preserve"> uses the </w:t>
+      </w:r>
+      <w:proofErr w:type="spellStart"/>
+      <w:r>
+        <w:t>MoSCoW</w:t>
+      </w:r>
+      <w:proofErr w:type="spellEnd"/>
+      <w:r>
+        <w:t xml:space="preserve"> prioritization technique. This is a four-level scheme that is applied to the requirements that will be attempted during a timebox. The four priority levels are described in the table below.</w:t>
       </w:r>
     </w:p>
     <w:p/>
@@ -4427,6 +4441,54 @@
       <w:r>
         <w:t>A fully functioning payment system for the E-commerce website. Payment systems through banks and browsers are heavily regulated and attempting to break these systems without proper authorization to do so would most likely result in legal action against the individuals within the group or against the school of computing at Napier university.</w:t>
       </w:r>
+    </w:p>
+    <w:p>
+      <w:pPr>
+        <w:rPr>
+          <w:b/>
+          <w:bCs/>
+        </w:rPr>
+      </w:pPr>
+    </w:p>
+    <w:p>
+      <w:pPr>
+        <w:pStyle w:val="Heading2"/>
+        <w:rPr>
+          <w:b/>
+          <w:bCs/>
+        </w:rPr>
+      </w:pPr>
+      <w:r>
+        <w:rPr>
+          <w:b/>
+          <w:bCs/>
+        </w:rPr>
+        <w:t>2.0 – Deliverables</w:t>
+      </w:r>
+    </w:p>
+    <w:p/>
+    <w:p>
+      <w:r>
+        <w:t xml:space="preserve">The following link is for the group GitHub repository. All the </w:t>
+      </w:r>
+      <w:proofErr w:type="spellStart"/>
+      <w:r>
+        <w:t>the</w:t>
+      </w:r>
+      <w:proofErr w:type="spellEnd"/>
+      <w:r>
+        <w:t xml:space="preserve"> deliverables and documentation described in the Delivered Product section of this report are stored here. To view the full scope of the documentation please access the ‘Penetration Testing Scenario – Exploit Documentation’ PDF file. For individual members work please access the relevant folder. The rest of the project documentation is also stored in the main directory and is available for viewing.</w:t>
+      </w:r>
+    </w:p>
+    <w:p/>
+    <w:p/>
+    <w:p>
+      <w:pPr>
+        <w:rPr>
+          <w:b/>
+          <w:bCs/>
+        </w:rPr>
+      </w:pPr>
     </w:p>
     <w:sectPr>
       <w:footerReference w:type="default" r:id="rId11"/>

</xml_diff>